<commit_message>
Implement  APL fallback if Conga cannot parse an HTTP request Configuration setting for debugging to allow user to turn off Conga's decoding HTTP messages (do it in APL instead)
</commit_message>
<xml_diff>
--- a/Documentation Sources/Configuring MiServer.docx
+++ b/Documentation Sources/Configuring MiServer.docx
@@ -1,6 +1,6 @@
 
 <file path=word/document.xml><?xml version="1.0" encoding="utf-8"?>
-<w:document xmlns:wpc="http://schemas.microsoft.com/office/word/2010/wordprocessingCanvas" xmlns:cx="http://schemas.microsoft.com/office/drawing/2014/chartex" xmlns:cx1="http://schemas.microsoft.com/office/drawing/2015/9/8/chartex" xmlns:cx2="http://schemas.microsoft.com/office/drawing/2015/10/21/chartex" xmlns:mc="http://schemas.openxmlformats.org/markup-compatibility/2006" xmlns:o="urn:schemas-microsoft-com:office:office" xmlns:r="http://schemas.openxmlformats.org/officeDocument/2006/relationships" xmlns:m="http://schemas.openxmlformats.org/officeDocument/2006/math" xmlns:v="urn:schemas-microsoft-com:vml" xmlns:wp14="http://schemas.microsoft.com/office/word/2010/wordprocessingDrawing" xmlns:wp="http://schemas.openxmlformats.org/drawingml/2006/wordprocessingDrawing" xmlns:w10="urn:schemas-microsoft-com:office:word" xmlns:w="http://schemas.openxmlformats.org/wordprocessingml/2006/main" xmlns:w14="http://schemas.microsoft.com/office/word/2010/wordml" xmlns:w15="http://schemas.microsoft.com/office/word/2012/wordml" xmlns:w16se="http://schemas.microsoft.com/office/word/2015/wordml/symex" xmlns:wpg="http://schemas.microsoft.com/office/word/2010/wordprocessingGroup" xmlns:wpi="http://schemas.microsoft.com/office/word/2010/wordprocessingInk" xmlns:wne="http://schemas.microsoft.com/office/word/2006/wordml" xmlns:wps="http://schemas.microsoft.com/office/word/2010/wordprocessingShape" mc:Ignorable="w14 w15 w16se wp14">
+<w:document xmlns:wpc="http://schemas.microsoft.com/office/word/2010/wordprocessingCanvas" xmlns:cx="http://schemas.microsoft.com/office/drawing/2014/chartex" xmlns:cx1="http://schemas.microsoft.com/office/drawing/2015/9/8/chartex" xmlns:cx2="http://schemas.microsoft.com/office/drawing/2015/10/21/chartex" xmlns:cx3="http://schemas.microsoft.com/office/drawing/2016/5/9/chartex" xmlns:cx4="http://schemas.microsoft.com/office/drawing/2016/5/10/chartex" xmlns:cx5="http://schemas.microsoft.com/office/drawing/2016/5/11/chartex" xmlns:cx6="http://schemas.microsoft.com/office/drawing/2016/5/12/chartex" xmlns:cx7="http://schemas.microsoft.com/office/drawing/2016/5/13/chartex" xmlns:cx8="http://schemas.microsoft.com/office/drawing/2016/5/14/chartex" xmlns:mc="http://schemas.openxmlformats.org/markup-compatibility/2006" xmlns:aink="http://schemas.microsoft.com/office/drawing/2016/ink" xmlns:am3d="http://schemas.microsoft.com/office/drawing/2017/model3d" xmlns:o="urn:schemas-microsoft-com:office:office" xmlns:r="http://schemas.openxmlformats.org/officeDocument/2006/relationships" xmlns:m="http://schemas.openxmlformats.org/officeDocument/2006/math" xmlns:v="urn:schemas-microsoft-com:vml" xmlns:wp14="http://schemas.microsoft.com/office/word/2010/wordprocessingDrawing" xmlns:wp="http://schemas.openxmlformats.org/drawingml/2006/wordprocessingDrawing" xmlns:w10="urn:schemas-microsoft-com:office:word" xmlns:w="http://schemas.openxmlformats.org/wordprocessingml/2006/main" xmlns:w14="http://schemas.microsoft.com/office/word/2010/wordml" xmlns:w15="http://schemas.microsoft.com/office/word/2012/wordml" xmlns:w16cid="http://schemas.microsoft.com/office/word/2016/wordml/cid" xmlns:w16se="http://schemas.microsoft.com/office/word/2015/wordml/symex" xmlns:wpg="http://schemas.microsoft.com/office/word/2010/wordprocessingGroup" xmlns:wpi="http://schemas.microsoft.com/office/word/2010/wordprocessingInk" xmlns:wne="http://schemas.microsoft.com/office/word/2006/wordml" xmlns:wps="http://schemas.microsoft.com/office/word/2010/wordprocessingShape" mc:Ignorable="w14 w15 w16se w16cid wp14">
   <w:body>
     <w:p>
       <w:pPr>
@@ -22,7 +22,13 @@
         <w:t xml:space="preserve">how to </w:t>
       </w:r>
       <w:r>
-        <w:t>configure MiServer 3.0.</w:t>
+        <w:t>configure MiServer 3.</w:t>
+      </w:r>
+      <w:r>
+        <w:t>1</w:t>
+      </w:r>
+      <w:r>
+        <w:t>.</w:t>
       </w:r>
     </w:p>
     <w:p>
@@ -362,28 +368,22 @@
       <w:r>
         <w:sym w:font="Wingdings" w:char="F04A"/>
       </w:r>
+      <w:r>
+        <w:t xml:space="preserve">  You should always put your configuration settings at the MiSite </w:t>
+      </w:r>
+      <w:bookmarkStart w:id="1" w:name="_Toc429243116"/>
+      <w:r>
+        <w:t xml:space="preserve"> level.</w:t>
+      </w:r>
+      <w:r>
+        <w:br w:type="page"/>
+      </w:r>
     </w:p>
     <w:p>
       <w:pPr>
-        <w:spacing w:after="200"/>
-        <w:rPr>
-          <w:rFonts w:asciiTheme="majorHAnsi" w:eastAsiaTheme="majorEastAsia" w:hAnsiTheme="majorHAnsi" w:cstheme="majorBidi"/>
-          <w:b/>
-          <w:bCs/>
-          <w:color w:val="4F81BD" w:themeColor="accent1"/>
-        </w:rPr>
-      </w:pPr>
-      <w:bookmarkStart w:id="1" w:name="_Toc429243116"/>
-      <w:r>
-        <w:br w:type="page"/>
-      </w:r>
-    </w:p>
-    <w:p>
-      <w:pPr>
         <w:pStyle w:val="Heading3"/>
       </w:pPr>
       <w:r>
-        <w:lastRenderedPageBreak/>
         <w:t>Configuration Files</w:t>
       </w:r>
     </w:p>
@@ -1043,7 +1043,6 @@
                 <w:rFonts w:ascii="Consolas" w:hAnsi="Consolas" w:cs="Consolas"/>
                 <w:color w:val="9BBB59" w:themeColor="accent3"/>
               </w:rPr>
-              <w:lastRenderedPageBreak/>
               <w:t>ClassName</w:t>
             </w:r>
           </w:p>
@@ -1295,6 +1294,144 @@
           </w:p>
           <w:p>
             <w:r>
+              <w:t>Default: 0</w:t>
+            </w:r>
+          </w:p>
+        </w:tc>
+      </w:tr>
+      <w:tr>
+        <w:trPr>
+          <w:cantSplit/>
+        </w:trPr>
+        <w:tc>
+          <w:tcPr>
+            <w:tcW w:w="2605" w:type="dxa"/>
+            <w:tcMar>
+              <w:top w:w="115" w:type="dxa"/>
+              <w:left w:w="115" w:type="dxa"/>
+              <w:bottom w:w="115" w:type="dxa"/>
+              <w:right w:w="115" w:type="dxa"/>
+            </w:tcMar>
+          </w:tcPr>
+          <w:p>
+            <w:pPr>
+              <w:rPr>
+                <w:rFonts w:ascii="Consolas" w:hAnsi="Consolas" w:cs="Consolas"/>
+              </w:rPr>
+            </w:pPr>
+            <w:r>
+              <w:rPr>
+                <w:rFonts w:ascii="Consolas" w:hAnsi="Consolas" w:cs="Consolas"/>
+              </w:rPr>
+              <w:t>IdleTimeout</w:t>
+            </w:r>
+          </w:p>
+        </w:tc>
+        <w:tc>
+          <w:tcPr>
+            <w:tcW w:w="6745" w:type="dxa"/>
+            <w:tcMar>
+              <w:top w:w="115" w:type="dxa"/>
+              <w:left w:w="115" w:type="dxa"/>
+              <w:bottom w:w="115" w:type="dxa"/>
+              <w:right w:w="115" w:type="dxa"/>
+            </w:tcMar>
+          </w:tcPr>
+          <w:p>
+            <w:pPr>
+              <w:rPr>
+                <w:rStyle w:val="CodeChar"/>
+                <w:rFonts w:asciiTheme="minorHAnsi" w:hAnsiTheme="minorHAnsi"/>
+                <w:sz w:val="22"/>
+              </w:rPr>
+            </w:pPr>
+            <w:r>
+              <w:t xml:space="preserve">The MiServer class has an overridable method, </w:t>
+            </w:r>
+            <w:r>
+              <w:rPr>
+                <w:rStyle w:val="CodeChar"/>
+                <w:b/>
+              </w:rPr>
+              <w:t>onIdle</w:t>
+            </w:r>
+            <w:r>
+              <w:rPr>
+                <w:rStyle w:val="CodeChar"/>
+                <w:rFonts w:asciiTheme="minorHAnsi" w:hAnsiTheme="minorHAnsi"/>
+                <w:sz w:val="22"/>
+              </w:rPr>
+              <w:t xml:space="preserve">, which is called during "idle" server periods (the time since the last request was received by the server).  </w:t>
+            </w:r>
+            <w:r>
+              <w:rPr>
+                <w:rStyle w:val="CodeChar"/>
+                <w:b/>
+              </w:rPr>
+              <w:t>onIdle</w:t>
+            </w:r>
+            <w:r>
+              <w:rPr>
+                <w:rStyle w:val="CodeChar"/>
+                <w:rFonts w:asciiTheme="minorHAnsi" w:hAnsiTheme="minorHAnsi"/>
+                <w:sz w:val="22"/>
+              </w:rPr>
+              <w:t xml:space="preserve"> can be useful for performing cleanup tasks during periods of low server activity.  </w:t>
+            </w:r>
+            <w:r>
+              <w:rPr>
+                <w:rStyle w:val="CodeChar"/>
+                <w:rFonts w:asciiTheme="minorHAnsi" w:hAnsiTheme="minorHAnsi"/>
+                <w:sz w:val="22"/>
+              </w:rPr>
+              <w:t>IdleTimeout specifies how the minimum time after the last request was received</w:t>
+            </w:r>
+            <w:r>
+              <w:rPr>
+                <w:rStyle w:val="CodeChar"/>
+                <w:rFonts w:asciiTheme="minorHAnsi" w:hAnsiTheme="minorHAnsi"/>
+                <w:sz w:val="22"/>
+              </w:rPr>
+              <w:t xml:space="preserve"> that must pass before </w:t>
+            </w:r>
+            <w:r>
+              <w:rPr>
+                <w:rStyle w:val="CodeChar"/>
+                <w:b/>
+              </w:rPr>
+              <w:t>onIdle</w:t>
+            </w:r>
+            <w:r>
+              <w:rPr>
+                <w:rStyle w:val="CodeChar"/>
+                <w:rFonts w:asciiTheme="minorHAnsi" w:hAnsiTheme="minorHAnsi"/>
+                <w:sz w:val="22"/>
+              </w:rPr>
+              <w:t xml:space="preserve"> is called.  A value of 0 indicates not to call </w:t>
+            </w:r>
+            <w:r>
+              <w:rPr>
+                <w:rStyle w:val="CodeChar"/>
+                <w:b/>
+              </w:rPr>
+              <w:t>onIdle</w:t>
+            </w:r>
+            <w:r>
+              <w:rPr>
+                <w:rStyle w:val="CodeChar"/>
+                <w:rFonts w:asciiTheme="minorHAnsi" w:hAnsiTheme="minorHAnsi"/>
+                <w:sz w:val="22"/>
+              </w:rPr>
+              <w:t>.</w:t>
+            </w:r>
+          </w:p>
+          <w:p>
+            <w:r>
+              <w:rPr>
+                <w:rStyle w:val="CodeChar"/>
+                <w:rFonts w:asciiTheme="minorHAnsi" w:hAnsiTheme="minorHAnsi"/>
+                <w:sz w:val="22"/>
+              </w:rPr>
               <w:t>Default: 0</w:t>
             </w:r>
           </w:p>
@@ -1327,7 +1464,7 @@
               <w:rPr>
                 <w:rFonts w:ascii="Consolas" w:hAnsi="Consolas" w:cs="Consolas"/>
               </w:rPr>
-              <w:t>IdleTimeout</w:t>
+              <w:t>DecodeHeaders</w:t>
             </w:r>
           </w:p>
         </w:tc>
@@ -1345,102 +1482,15 @@
             </w:tcMar>
           </w:tcPr>
           <w:p>
-            <w:pPr>
-              <w:rPr>
-                <w:rStyle w:val="CodeChar"/>
-                <w:rFonts w:asciiTheme="minorHAnsi" w:hAnsiTheme="minorHAnsi"/>
-                <w:sz w:val="22"/>
-              </w:rPr>
-            </w:pPr>
-            <w:r>
-              <w:t xml:space="preserve">The MiServer class has an overridable method, </w:t>
-            </w:r>
-            <w:r>
-              <w:rPr>
-                <w:rStyle w:val="CodeChar"/>
-                <w:b/>
-              </w:rPr>
-              <w:t>onIdle</w:t>
-            </w:r>
-            <w:r>
-              <w:rPr>
-                <w:rStyle w:val="CodeChar"/>
-                <w:rFonts w:asciiTheme="minorHAnsi" w:hAnsiTheme="minorHAnsi"/>
-                <w:sz w:val="22"/>
-              </w:rPr>
-              <w:t xml:space="preserve">, which is called during "idle" server periods (the time since the last request was received by the server).  </w:t>
-            </w:r>
-            <w:r>
-              <w:rPr>
-                <w:rStyle w:val="CodeChar"/>
-                <w:b/>
-              </w:rPr>
-              <w:t>onIdle</w:t>
-            </w:r>
-            <w:r>
-              <w:rPr>
-                <w:rStyle w:val="CodeChar"/>
-                <w:rFonts w:asciiTheme="minorHAnsi" w:hAnsiTheme="minorHAnsi"/>
-                <w:sz w:val="22"/>
-              </w:rPr>
-              <w:t xml:space="preserve"> can be useful for performing cleanup tasks during periods of low server activity.  </w:t>
-            </w:r>
-            <w:r>
-              <w:rPr>
-                <w:rStyle w:val="CodeChar"/>
-                <w:rFonts w:asciiTheme="minorHAnsi" w:hAnsiTheme="minorHAnsi"/>
-                <w:sz w:val="22"/>
-              </w:rPr>
-              <w:t>IdleTimeout specifies how the minimum time after the last request was received</w:t>
-            </w:r>
-            <w:r>
-              <w:rPr>
-                <w:rStyle w:val="CodeChar"/>
-                <w:rFonts w:asciiTheme="minorHAnsi" w:hAnsiTheme="minorHAnsi"/>
-                <w:sz w:val="22"/>
-              </w:rPr>
-              <w:t xml:space="preserve"> that must pass before </w:t>
-            </w:r>
-            <w:r>
-              <w:rPr>
-                <w:rStyle w:val="CodeChar"/>
-                <w:b/>
-              </w:rPr>
-              <w:t>onIdle</w:t>
-            </w:r>
-            <w:r>
-              <w:rPr>
-                <w:rStyle w:val="CodeChar"/>
-                <w:rFonts w:asciiTheme="minorHAnsi" w:hAnsiTheme="minorHAnsi"/>
-                <w:sz w:val="22"/>
-              </w:rPr>
-              <w:t xml:space="preserve"> is called.  A value of 0 indicates not to call </w:t>
-            </w:r>
-            <w:r>
-              <w:rPr>
-                <w:rStyle w:val="CodeChar"/>
-                <w:b/>
-              </w:rPr>
-              <w:t>onIdle</w:t>
-            </w:r>
-            <w:r>
-              <w:rPr>
-                <w:rStyle w:val="CodeChar"/>
-                <w:rFonts w:asciiTheme="minorHAnsi" w:hAnsiTheme="minorHAnsi"/>
-                <w:sz w:val="22"/>
-              </w:rPr>
-              <w:t>.</w:t>
-            </w:r>
-          </w:p>
-          <w:p>
-            <w:r>
-              <w:rPr>
-                <w:rStyle w:val="CodeChar"/>
-                <w:rFonts w:asciiTheme="minorHAnsi" w:hAnsiTheme="minorHAnsi"/>
-                <w:sz w:val="22"/>
-              </w:rPr>
-              <w:t>Default: 0</w:t>
-            </w:r>
+            <w:r>
+              <w:t>Boolean which indicates whether Conga should decode HTTP messages (1) or pass the raw data to MiServer for parsing (0).  This setting should only be set to 1 for debugging purposes.</w:t>
+            </w:r>
+            <w:r>
+              <w:br/>
+              <w:t>Default: 1 (allow Conga to decode HTTP messages)</w:t>
+            </w:r>
+            <w:bookmarkStart w:id="2" w:name="_GoBack"/>
+            <w:bookmarkEnd w:id="2"/>
           </w:p>
         </w:tc>
       </w:tr>
@@ -1486,7 +1536,6 @@
               <w:rPr>
                 <w:b/>
               </w:rPr>
-              <w:lastRenderedPageBreak/>
               <w:t>Communications Settings</w:t>
             </w:r>
           </w:p>
@@ -1947,13 +1996,7 @@
           </w:tcPr>
           <w:p>
             <w:r>
-              <w:t xml:space="preserve">The path to the server's </w:t>
-            </w:r>
-            <w:r>
-              <w:t xml:space="preserve">private key </w:t>
-            </w:r>
-            <w:r>
-              <w:t>file for secure communications.</w:t>
+              <w:t>The path to the server's private key file for secure communications.</w:t>
             </w:r>
           </w:p>
           <w:p>
@@ -2011,13 +2054,7 @@
           </w:tcPr>
           <w:p>
             <w:r>
-              <w:t xml:space="preserve">The path to </w:t>
-            </w:r>
-            <w:r>
-              <w:t>folder containing the CA root certificates for secure</w:t>
-            </w:r>
-            <w:r>
-              <w:t xml:space="preserve"> communications.</w:t>
+              <w:t>The path to folder containing the CA root certificates for secure communications.</w:t>
             </w:r>
           </w:p>
           <w:p>
@@ -2170,7 +2207,6 @@
               <w:rPr>
                 <w:b/>
               </w:rPr>
-              <w:lastRenderedPageBreak/>
               <w:t>Page/Request Settings</w:t>
             </w:r>
           </w:p>
@@ -2734,7 +2770,6 @@
               <w:rPr>
                 <w:b/>
               </w:rPr>
-              <w:lastRenderedPageBreak/>
               <w:t>Error Handling (DrA</w:t>
             </w:r>
             <w:r>
@@ -3025,10 +3060,7 @@
         <w:pStyle w:val="Heading3"/>
       </w:pPr>
       <w:r>
-        <w:t>Logger</w:t>
-      </w:r>
-      <w:r>
-        <w:t>.xml Settings</w:t>
+        <w:t>Logger.xml Settings</w:t>
       </w:r>
     </w:p>
     <w:p>
@@ -3076,10 +3108,7 @@
     </w:p>
     <w:p>
       <w:r>
-        <w:t>You may use the following replacements</w:t>
-      </w:r>
-      <w:r>
-        <w:t xml:space="preserve"> in </w:t>
+        <w:t xml:space="preserve">You may use the following replacements in </w:t>
       </w:r>
       <w:r>
         <w:rPr>
@@ -3233,7 +3262,6 @@
         <w:pStyle w:val="Heading3"/>
       </w:pPr>
       <w:r>
-        <w:lastRenderedPageBreak/>
         <w:t>Virtual.xml</w:t>
       </w:r>
     </w:p>
@@ -3568,22 +3596,12 @@
         <w:pStyle w:val="Heading3"/>
       </w:pPr>
       <w:r>
-        <w:lastRenderedPageBreak/>
-        <w:t>Resources</w:t>
-      </w:r>
-      <w:r>
-        <w:t>.xml</w:t>
+        <w:t>Resources.xml</w:t>
       </w:r>
     </w:p>
     <w:p>
       <w:r>
-        <w:t>Resources</w:t>
-      </w:r>
-      <w:r>
-        <w:t>.xml allows you to specify</w:t>
-      </w:r>
-      <w:r>
-        <w:t xml:space="preserve"> the JavaScript and CSS files that are necessary to be loaded for a widget to function.  Each resource </w:t>
+        <w:t xml:space="preserve">Resources.xml allows you to specify the JavaScript and CSS files that are necessary to be loaded for a widget to function.  Each resource </w:t>
       </w:r>
       <w:r>
         <w:t>has a name one or more elements that specify the scripts, style, and other resources that are necessary for this resource.</w:t>
@@ -3997,7 +4015,7 @@
 </file>
 
 <file path=word/endnotes.xml><?xml version="1.0" encoding="utf-8"?>
-<w:endnotes xmlns:wpc="http://schemas.microsoft.com/office/word/2010/wordprocessingCanvas" xmlns:cx="http://schemas.microsoft.com/office/drawing/2014/chartex" xmlns:cx1="http://schemas.microsoft.com/office/drawing/2015/9/8/chartex" xmlns:cx2="http://schemas.microsoft.com/office/drawing/2015/10/21/chartex" xmlns:mc="http://schemas.openxmlformats.org/markup-compatibility/2006" xmlns:o="urn:schemas-microsoft-com:office:office" xmlns:r="http://schemas.openxmlformats.org/officeDocument/2006/relationships" xmlns:m="http://schemas.openxmlformats.org/officeDocument/2006/math" xmlns:v="urn:schemas-microsoft-com:vml" xmlns:wp14="http://schemas.microsoft.com/office/word/2010/wordprocessingDrawing" xmlns:wp="http://schemas.openxmlformats.org/drawingml/2006/wordprocessingDrawing" xmlns:w10="urn:schemas-microsoft-com:office:word" xmlns:w="http://schemas.openxmlformats.org/wordprocessingml/2006/main" xmlns:w14="http://schemas.microsoft.com/office/word/2010/wordml" xmlns:w15="http://schemas.microsoft.com/office/word/2012/wordml" xmlns:w16se="http://schemas.microsoft.com/office/word/2015/wordml/symex" xmlns:wpg="http://schemas.microsoft.com/office/word/2010/wordprocessingGroup" xmlns:wpi="http://schemas.microsoft.com/office/word/2010/wordprocessingInk" xmlns:wne="http://schemas.microsoft.com/office/word/2006/wordml" xmlns:wps="http://schemas.microsoft.com/office/word/2010/wordprocessingShape" mc:Ignorable="w14 w15 w16se wp14">
+<w:endnotes xmlns:wpc="http://schemas.microsoft.com/office/word/2010/wordprocessingCanvas" xmlns:cx="http://schemas.microsoft.com/office/drawing/2014/chartex" xmlns:cx1="http://schemas.microsoft.com/office/drawing/2015/9/8/chartex" xmlns:cx2="http://schemas.microsoft.com/office/drawing/2015/10/21/chartex" xmlns:cx3="http://schemas.microsoft.com/office/drawing/2016/5/9/chartex" xmlns:cx4="http://schemas.microsoft.com/office/drawing/2016/5/10/chartex" xmlns:cx5="http://schemas.microsoft.com/office/drawing/2016/5/11/chartex" xmlns:cx6="http://schemas.microsoft.com/office/drawing/2016/5/12/chartex" xmlns:cx7="http://schemas.microsoft.com/office/drawing/2016/5/13/chartex" xmlns:cx8="http://schemas.microsoft.com/office/drawing/2016/5/14/chartex" xmlns:mc="http://schemas.openxmlformats.org/markup-compatibility/2006" xmlns:aink="http://schemas.microsoft.com/office/drawing/2016/ink" xmlns:am3d="http://schemas.microsoft.com/office/drawing/2017/model3d" xmlns:o="urn:schemas-microsoft-com:office:office" xmlns:r="http://schemas.openxmlformats.org/officeDocument/2006/relationships" xmlns:m="http://schemas.openxmlformats.org/officeDocument/2006/math" xmlns:v="urn:schemas-microsoft-com:vml" xmlns:wp14="http://schemas.microsoft.com/office/word/2010/wordprocessingDrawing" xmlns:wp="http://schemas.openxmlformats.org/drawingml/2006/wordprocessingDrawing" xmlns:w10="urn:schemas-microsoft-com:office:word" xmlns:w="http://schemas.openxmlformats.org/wordprocessingml/2006/main" xmlns:w14="http://schemas.microsoft.com/office/word/2010/wordml" xmlns:w15="http://schemas.microsoft.com/office/word/2012/wordml" xmlns:w16cid="http://schemas.microsoft.com/office/word/2016/wordml/cid" xmlns:w16se="http://schemas.microsoft.com/office/word/2015/wordml/symex" xmlns:wpg="http://schemas.microsoft.com/office/word/2010/wordprocessingGroup" xmlns:wpi="http://schemas.microsoft.com/office/word/2010/wordprocessingInk" xmlns:wne="http://schemas.microsoft.com/office/word/2006/wordml" xmlns:wps="http://schemas.microsoft.com/office/word/2010/wordprocessingShape" mc:Ignorable="w14 w15 w16se w16cid wp14">
   <w:endnote w:type="separator" w:id="-1">
     <w:p>
       <w:pPr>
@@ -4022,7 +4040,7 @@
 </file>
 
 <file path=word/footer1.xml><?xml version="1.0" encoding="utf-8"?>
-<w:ftr xmlns:wpc="http://schemas.microsoft.com/office/word/2010/wordprocessingCanvas" xmlns:cx="http://schemas.microsoft.com/office/drawing/2014/chartex" xmlns:cx1="http://schemas.microsoft.com/office/drawing/2015/9/8/chartex" xmlns:cx2="http://schemas.microsoft.com/office/drawing/2015/10/21/chartex" xmlns:mc="http://schemas.openxmlformats.org/markup-compatibility/2006" xmlns:o="urn:schemas-microsoft-com:office:office" xmlns:r="http://schemas.openxmlformats.org/officeDocument/2006/relationships" xmlns:m="http://schemas.openxmlformats.org/officeDocument/2006/math" xmlns:v="urn:schemas-microsoft-com:vml" xmlns:wp14="http://schemas.microsoft.com/office/word/2010/wordprocessingDrawing" xmlns:wp="http://schemas.openxmlformats.org/drawingml/2006/wordprocessingDrawing" xmlns:w10="urn:schemas-microsoft-com:office:word" xmlns:w="http://schemas.openxmlformats.org/wordprocessingml/2006/main" xmlns:w14="http://schemas.microsoft.com/office/word/2010/wordml" xmlns:w15="http://schemas.microsoft.com/office/word/2012/wordml" xmlns:w16se="http://schemas.microsoft.com/office/word/2015/wordml/symex" xmlns:wpg="http://schemas.microsoft.com/office/word/2010/wordprocessingGroup" xmlns:wpi="http://schemas.microsoft.com/office/word/2010/wordprocessingInk" xmlns:wne="http://schemas.microsoft.com/office/word/2006/wordml" xmlns:wps="http://schemas.microsoft.com/office/word/2010/wordprocessingShape" mc:Ignorable="w14 w15 w16se wp14">
+<w:ftr xmlns:wpc="http://schemas.microsoft.com/office/word/2010/wordprocessingCanvas" xmlns:cx="http://schemas.microsoft.com/office/drawing/2014/chartex" xmlns:cx1="http://schemas.microsoft.com/office/drawing/2015/9/8/chartex" xmlns:cx2="http://schemas.microsoft.com/office/drawing/2015/10/21/chartex" xmlns:cx3="http://schemas.microsoft.com/office/drawing/2016/5/9/chartex" xmlns:cx4="http://schemas.microsoft.com/office/drawing/2016/5/10/chartex" xmlns:cx5="http://schemas.microsoft.com/office/drawing/2016/5/11/chartex" xmlns:cx6="http://schemas.microsoft.com/office/drawing/2016/5/12/chartex" xmlns:cx7="http://schemas.microsoft.com/office/drawing/2016/5/13/chartex" xmlns:cx8="http://schemas.microsoft.com/office/drawing/2016/5/14/chartex" xmlns:mc="http://schemas.openxmlformats.org/markup-compatibility/2006" xmlns:aink="http://schemas.microsoft.com/office/drawing/2016/ink" xmlns:am3d="http://schemas.microsoft.com/office/drawing/2017/model3d" xmlns:o="urn:schemas-microsoft-com:office:office" xmlns:r="http://schemas.openxmlformats.org/officeDocument/2006/relationships" xmlns:m="http://schemas.openxmlformats.org/officeDocument/2006/math" xmlns:v="urn:schemas-microsoft-com:vml" xmlns:wp14="http://schemas.microsoft.com/office/word/2010/wordprocessingDrawing" xmlns:wp="http://schemas.openxmlformats.org/drawingml/2006/wordprocessingDrawing" xmlns:w10="urn:schemas-microsoft-com:office:word" xmlns:w="http://schemas.openxmlformats.org/wordprocessingml/2006/main" xmlns:w14="http://schemas.microsoft.com/office/word/2010/wordml" xmlns:w15="http://schemas.microsoft.com/office/word/2012/wordml" xmlns:w16cid="http://schemas.microsoft.com/office/word/2016/wordml/cid" xmlns:w16se="http://schemas.microsoft.com/office/word/2015/wordml/symex" xmlns:wpg="http://schemas.microsoft.com/office/word/2010/wordprocessingGroup" xmlns:wpi="http://schemas.microsoft.com/office/word/2010/wordprocessingInk" xmlns:wne="http://schemas.microsoft.com/office/word/2006/wordml" xmlns:wps="http://schemas.microsoft.com/office/word/2010/wordprocessingShape" mc:Ignorable="w14 w15 w16se w16cid wp14">
   <w:p>
     <w:pPr>
       <w:pStyle w:val="Footer"/>
@@ -4032,7 +4050,7 @@
 </file>
 
 <file path=word/footer2.xml><?xml version="1.0" encoding="utf-8"?>
-<w:ftr xmlns:wpc="http://schemas.microsoft.com/office/word/2010/wordprocessingCanvas" xmlns:cx="http://schemas.microsoft.com/office/drawing/2014/chartex" xmlns:cx1="http://schemas.microsoft.com/office/drawing/2015/9/8/chartex" xmlns:cx2="http://schemas.microsoft.com/office/drawing/2015/10/21/chartex" xmlns:mc="http://schemas.openxmlformats.org/markup-compatibility/2006" xmlns:o="urn:schemas-microsoft-com:office:office" xmlns:r="http://schemas.openxmlformats.org/officeDocument/2006/relationships" xmlns:m="http://schemas.openxmlformats.org/officeDocument/2006/math" xmlns:v="urn:schemas-microsoft-com:vml" xmlns:wp14="http://schemas.microsoft.com/office/word/2010/wordprocessingDrawing" xmlns:wp="http://schemas.openxmlformats.org/drawingml/2006/wordprocessingDrawing" xmlns:w10="urn:schemas-microsoft-com:office:word" xmlns:w="http://schemas.openxmlformats.org/wordprocessingml/2006/main" xmlns:w14="http://schemas.microsoft.com/office/word/2010/wordml" xmlns:w15="http://schemas.microsoft.com/office/word/2012/wordml" xmlns:w16se="http://schemas.microsoft.com/office/word/2015/wordml/symex" xmlns:wpg="http://schemas.microsoft.com/office/word/2010/wordprocessingGroup" xmlns:wpi="http://schemas.microsoft.com/office/word/2010/wordprocessingInk" xmlns:wne="http://schemas.microsoft.com/office/word/2006/wordml" xmlns:wps="http://schemas.microsoft.com/office/word/2010/wordprocessingShape" mc:Ignorable="w14 w15 w16se wp14">
+<w:ftr xmlns:wpc="http://schemas.microsoft.com/office/word/2010/wordprocessingCanvas" xmlns:cx="http://schemas.microsoft.com/office/drawing/2014/chartex" xmlns:cx1="http://schemas.microsoft.com/office/drawing/2015/9/8/chartex" xmlns:cx2="http://schemas.microsoft.com/office/drawing/2015/10/21/chartex" xmlns:cx3="http://schemas.microsoft.com/office/drawing/2016/5/9/chartex" xmlns:cx4="http://schemas.microsoft.com/office/drawing/2016/5/10/chartex" xmlns:cx5="http://schemas.microsoft.com/office/drawing/2016/5/11/chartex" xmlns:cx6="http://schemas.microsoft.com/office/drawing/2016/5/12/chartex" xmlns:cx7="http://schemas.microsoft.com/office/drawing/2016/5/13/chartex" xmlns:cx8="http://schemas.microsoft.com/office/drawing/2016/5/14/chartex" xmlns:mc="http://schemas.openxmlformats.org/markup-compatibility/2006" xmlns:aink="http://schemas.microsoft.com/office/drawing/2016/ink" xmlns:am3d="http://schemas.microsoft.com/office/drawing/2017/model3d" xmlns:o="urn:schemas-microsoft-com:office:office" xmlns:r="http://schemas.openxmlformats.org/officeDocument/2006/relationships" xmlns:m="http://schemas.openxmlformats.org/officeDocument/2006/math" xmlns:v="urn:schemas-microsoft-com:vml" xmlns:wp14="http://schemas.microsoft.com/office/word/2010/wordprocessingDrawing" xmlns:wp="http://schemas.openxmlformats.org/drawingml/2006/wordprocessingDrawing" xmlns:w10="urn:schemas-microsoft-com:office:word" xmlns:w="http://schemas.openxmlformats.org/wordprocessingml/2006/main" xmlns:w14="http://schemas.microsoft.com/office/word/2010/wordml" xmlns:w15="http://schemas.microsoft.com/office/word/2012/wordml" xmlns:w16cid="http://schemas.microsoft.com/office/word/2016/wordml/cid" xmlns:w16se="http://schemas.microsoft.com/office/word/2015/wordml/symex" xmlns:wpg="http://schemas.microsoft.com/office/word/2010/wordprocessingGroup" xmlns:wpi="http://schemas.microsoft.com/office/word/2010/wordprocessingInk" xmlns:wne="http://schemas.microsoft.com/office/word/2006/wordml" xmlns:wps="http://schemas.microsoft.com/office/word/2010/wordprocessingShape" mc:Ignorable="w14 w15 w16se w16cid wp14">
   <w:p>
     <w:pPr>
       <w:pStyle w:val="Footer"/>
@@ -4062,20 +4080,42 @@
     <w:r>
       <w:t xml:space="preserve"> of </w:t>
     </w:r>
-    <w:fldSimple w:instr=" NUMPAGES   \* MERGEFORMAT ">
-      <w:r>
-        <w:rPr>
-          <w:noProof/>
-        </w:rPr>
-        <w:t>8</w:t>
-      </w:r>
-    </w:fldSimple>
+    <w:r>
+      <w:rPr>
+        <w:noProof/>
+      </w:rPr>
+      <w:fldChar w:fldCharType="begin"/>
+    </w:r>
+    <w:r>
+      <w:rPr>
+        <w:noProof/>
+      </w:rPr>
+      <w:instrText xml:space="preserve"> NUMPAGES   \* MERGEFORMAT </w:instrText>
+    </w:r>
+    <w:r>
+      <w:rPr>
+        <w:noProof/>
+      </w:rPr>
+      <w:fldChar w:fldCharType="separate"/>
+    </w:r>
+    <w:r>
+      <w:rPr>
+        <w:noProof/>
+      </w:rPr>
+      <w:t>8</w:t>
+    </w:r>
+    <w:r>
+      <w:rPr>
+        <w:noProof/>
+      </w:rPr>
+      <w:fldChar w:fldCharType="end"/>
+    </w:r>
   </w:p>
 </w:ftr>
 </file>
 
 <file path=word/footer3.xml><?xml version="1.0" encoding="utf-8"?>
-<w:ftr xmlns:wpc="http://schemas.microsoft.com/office/word/2010/wordprocessingCanvas" xmlns:cx="http://schemas.microsoft.com/office/drawing/2014/chartex" xmlns:cx1="http://schemas.microsoft.com/office/drawing/2015/9/8/chartex" xmlns:cx2="http://schemas.microsoft.com/office/drawing/2015/10/21/chartex" xmlns:mc="http://schemas.openxmlformats.org/markup-compatibility/2006" xmlns:o="urn:schemas-microsoft-com:office:office" xmlns:r="http://schemas.openxmlformats.org/officeDocument/2006/relationships" xmlns:m="http://schemas.openxmlformats.org/officeDocument/2006/math" xmlns:v="urn:schemas-microsoft-com:vml" xmlns:wp14="http://schemas.microsoft.com/office/word/2010/wordprocessingDrawing" xmlns:wp="http://schemas.openxmlformats.org/drawingml/2006/wordprocessingDrawing" xmlns:w10="urn:schemas-microsoft-com:office:word" xmlns:w="http://schemas.openxmlformats.org/wordprocessingml/2006/main" xmlns:w14="http://schemas.microsoft.com/office/word/2010/wordml" xmlns:w15="http://schemas.microsoft.com/office/word/2012/wordml" xmlns:w16se="http://schemas.microsoft.com/office/word/2015/wordml/symex" xmlns:wpg="http://schemas.microsoft.com/office/word/2010/wordprocessingGroup" xmlns:wpi="http://schemas.microsoft.com/office/word/2010/wordprocessingInk" xmlns:wne="http://schemas.microsoft.com/office/word/2006/wordml" xmlns:wps="http://schemas.microsoft.com/office/word/2010/wordprocessingShape" mc:Ignorable="w14 w15 w16se wp14">
+<w:ftr xmlns:wpc="http://schemas.microsoft.com/office/word/2010/wordprocessingCanvas" xmlns:cx="http://schemas.microsoft.com/office/drawing/2014/chartex" xmlns:cx1="http://schemas.microsoft.com/office/drawing/2015/9/8/chartex" xmlns:cx2="http://schemas.microsoft.com/office/drawing/2015/10/21/chartex" xmlns:cx3="http://schemas.microsoft.com/office/drawing/2016/5/9/chartex" xmlns:cx4="http://schemas.microsoft.com/office/drawing/2016/5/10/chartex" xmlns:cx5="http://schemas.microsoft.com/office/drawing/2016/5/11/chartex" xmlns:cx6="http://schemas.microsoft.com/office/drawing/2016/5/12/chartex" xmlns:cx7="http://schemas.microsoft.com/office/drawing/2016/5/13/chartex" xmlns:cx8="http://schemas.microsoft.com/office/drawing/2016/5/14/chartex" xmlns:mc="http://schemas.openxmlformats.org/markup-compatibility/2006" xmlns:aink="http://schemas.microsoft.com/office/drawing/2016/ink" xmlns:am3d="http://schemas.microsoft.com/office/drawing/2017/model3d" xmlns:o="urn:schemas-microsoft-com:office:office" xmlns:r="http://schemas.openxmlformats.org/officeDocument/2006/relationships" xmlns:m="http://schemas.openxmlformats.org/officeDocument/2006/math" xmlns:v="urn:schemas-microsoft-com:vml" xmlns:wp14="http://schemas.microsoft.com/office/word/2010/wordprocessingDrawing" xmlns:wp="http://schemas.openxmlformats.org/drawingml/2006/wordprocessingDrawing" xmlns:w10="urn:schemas-microsoft-com:office:word" xmlns:w="http://schemas.openxmlformats.org/wordprocessingml/2006/main" xmlns:w14="http://schemas.microsoft.com/office/word/2010/wordml" xmlns:w15="http://schemas.microsoft.com/office/word/2012/wordml" xmlns:w16cid="http://schemas.microsoft.com/office/word/2016/wordml/cid" xmlns:w16se="http://schemas.microsoft.com/office/word/2015/wordml/symex" xmlns:wpg="http://schemas.microsoft.com/office/word/2010/wordprocessingGroup" xmlns:wpi="http://schemas.microsoft.com/office/word/2010/wordprocessingInk" xmlns:wne="http://schemas.microsoft.com/office/word/2006/wordml" xmlns:wps="http://schemas.microsoft.com/office/word/2010/wordprocessingShape" mc:Ignorable="w14 w15 w16se w16cid wp14">
   <w:p>
     <w:pPr>
       <w:pStyle w:val="Footer"/>
@@ -4085,7 +4125,7 @@
 </file>
 
 <file path=word/footnotes.xml><?xml version="1.0" encoding="utf-8"?>
-<w:footnotes xmlns:wpc="http://schemas.microsoft.com/office/word/2010/wordprocessingCanvas" xmlns:cx="http://schemas.microsoft.com/office/drawing/2014/chartex" xmlns:cx1="http://schemas.microsoft.com/office/drawing/2015/9/8/chartex" xmlns:cx2="http://schemas.microsoft.com/office/drawing/2015/10/21/chartex" xmlns:mc="http://schemas.openxmlformats.org/markup-compatibility/2006" xmlns:o="urn:schemas-microsoft-com:office:office" xmlns:r="http://schemas.openxmlformats.org/officeDocument/2006/relationships" xmlns:m="http://schemas.openxmlformats.org/officeDocument/2006/math" xmlns:v="urn:schemas-microsoft-com:vml" xmlns:wp14="http://schemas.microsoft.com/office/word/2010/wordprocessingDrawing" xmlns:wp="http://schemas.openxmlformats.org/drawingml/2006/wordprocessingDrawing" xmlns:w10="urn:schemas-microsoft-com:office:word" xmlns:w="http://schemas.openxmlformats.org/wordprocessingml/2006/main" xmlns:w14="http://schemas.microsoft.com/office/word/2010/wordml" xmlns:w15="http://schemas.microsoft.com/office/word/2012/wordml" xmlns:w16se="http://schemas.microsoft.com/office/word/2015/wordml/symex" xmlns:wpg="http://schemas.microsoft.com/office/word/2010/wordprocessingGroup" xmlns:wpi="http://schemas.microsoft.com/office/word/2010/wordprocessingInk" xmlns:wne="http://schemas.microsoft.com/office/word/2006/wordml" xmlns:wps="http://schemas.microsoft.com/office/word/2010/wordprocessingShape" mc:Ignorable="w14 w15 w16se wp14">
+<w:footnotes xmlns:wpc="http://schemas.microsoft.com/office/word/2010/wordprocessingCanvas" xmlns:cx="http://schemas.microsoft.com/office/drawing/2014/chartex" xmlns:cx1="http://schemas.microsoft.com/office/drawing/2015/9/8/chartex" xmlns:cx2="http://schemas.microsoft.com/office/drawing/2015/10/21/chartex" xmlns:cx3="http://schemas.microsoft.com/office/drawing/2016/5/9/chartex" xmlns:cx4="http://schemas.microsoft.com/office/drawing/2016/5/10/chartex" xmlns:cx5="http://schemas.microsoft.com/office/drawing/2016/5/11/chartex" xmlns:cx6="http://schemas.microsoft.com/office/drawing/2016/5/12/chartex" xmlns:cx7="http://schemas.microsoft.com/office/drawing/2016/5/13/chartex" xmlns:cx8="http://schemas.microsoft.com/office/drawing/2016/5/14/chartex" xmlns:mc="http://schemas.openxmlformats.org/markup-compatibility/2006" xmlns:aink="http://schemas.microsoft.com/office/drawing/2016/ink" xmlns:am3d="http://schemas.microsoft.com/office/drawing/2017/model3d" xmlns:o="urn:schemas-microsoft-com:office:office" xmlns:r="http://schemas.openxmlformats.org/officeDocument/2006/relationships" xmlns:m="http://schemas.openxmlformats.org/officeDocument/2006/math" xmlns:v="urn:schemas-microsoft-com:vml" xmlns:wp14="http://schemas.microsoft.com/office/word/2010/wordprocessingDrawing" xmlns:wp="http://schemas.openxmlformats.org/drawingml/2006/wordprocessingDrawing" xmlns:w10="urn:schemas-microsoft-com:office:word" xmlns:w="http://schemas.openxmlformats.org/wordprocessingml/2006/main" xmlns:w14="http://schemas.microsoft.com/office/word/2010/wordml" xmlns:w15="http://schemas.microsoft.com/office/word/2012/wordml" xmlns:w16cid="http://schemas.microsoft.com/office/word/2016/wordml/cid" xmlns:w16se="http://schemas.microsoft.com/office/word/2015/wordml/symex" xmlns:wpg="http://schemas.microsoft.com/office/word/2010/wordprocessingGroup" xmlns:wpi="http://schemas.microsoft.com/office/word/2010/wordprocessingInk" xmlns:wne="http://schemas.microsoft.com/office/word/2006/wordml" xmlns:wps="http://schemas.microsoft.com/office/word/2010/wordprocessingShape" mc:Ignorable="w14 w15 w16se w16cid wp14">
   <w:footnote w:type="separator" w:id="-1">
     <w:p>
       <w:pPr>
@@ -4190,7 +4230,7 @@
 </file>
 
 <file path=word/header1.xml><?xml version="1.0" encoding="utf-8"?>
-<w:hdr xmlns:wpc="http://schemas.microsoft.com/office/word/2010/wordprocessingCanvas" xmlns:cx="http://schemas.microsoft.com/office/drawing/2014/chartex" xmlns:cx1="http://schemas.microsoft.com/office/drawing/2015/9/8/chartex" xmlns:cx2="http://schemas.microsoft.com/office/drawing/2015/10/21/chartex" xmlns:mc="http://schemas.openxmlformats.org/markup-compatibility/2006" xmlns:o="urn:schemas-microsoft-com:office:office" xmlns:r="http://schemas.openxmlformats.org/officeDocument/2006/relationships" xmlns:m="http://schemas.openxmlformats.org/officeDocument/2006/math" xmlns:v="urn:schemas-microsoft-com:vml" xmlns:wp14="http://schemas.microsoft.com/office/word/2010/wordprocessingDrawing" xmlns:wp="http://schemas.openxmlformats.org/drawingml/2006/wordprocessingDrawing" xmlns:w10="urn:schemas-microsoft-com:office:word" xmlns:w="http://schemas.openxmlformats.org/wordprocessingml/2006/main" xmlns:w14="http://schemas.microsoft.com/office/word/2010/wordml" xmlns:w15="http://schemas.microsoft.com/office/word/2012/wordml" xmlns:w16se="http://schemas.microsoft.com/office/word/2015/wordml/symex" xmlns:wpg="http://schemas.microsoft.com/office/word/2010/wordprocessingGroup" xmlns:wpi="http://schemas.microsoft.com/office/word/2010/wordprocessingInk" xmlns:wne="http://schemas.microsoft.com/office/word/2006/wordml" xmlns:wps="http://schemas.microsoft.com/office/word/2010/wordprocessingShape" mc:Ignorable="w14 w15 w16se wp14">
+<w:hdr xmlns:wpc="http://schemas.microsoft.com/office/word/2010/wordprocessingCanvas" xmlns:cx="http://schemas.microsoft.com/office/drawing/2014/chartex" xmlns:cx1="http://schemas.microsoft.com/office/drawing/2015/9/8/chartex" xmlns:cx2="http://schemas.microsoft.com/office/drawing/2015/10/21/chartex" xmlns:cx3="http://schemas.microsoft.com/office/drawing/2016/5/9/chartex" xmlns:cx4="http://schemas.microsoft.com/office/drawing/2016/5/10/chartex" xmlns:cx5="http://schemas.microsoft.com/office/drawing/2016/5/11/chartex" xmlns:cx6="http://schemas.microsoft.com/office/drawing/2016/5/12/chartex" xmlns:cx7="http://schemas.microsoft.com/office/drawing/2016/5/13/chartex" xmlns:cx8="http://schemas.microsoft.com/office/drawing/2016/5/14/chartex" xmlns:mc="http://schemas.openxmlformats.org/markup-compatibility/2006" xmlns:aink="http://schemas.microsoft.com/office/drawing/2016/ink" xmlns:am3d="http://schemas.microsoft.com/office/drawing/2017/model3d" xmlns:o="urn:schemas-microsoft-com:office:office" xmlns:r="http://schemas.openxmlformats.org/officeDocument/2006/relationships" xmlns:m="http://schemas.openxmlformats.org/officeDocument/2006/math" xmlns:v="urn:schemas-microsoft-com:vml" xmlns:wp14="http://schemas.microsoft.com/office/word/2010/wordprocessingDrawing" xmlns:wp="http://schemas.openxmlformats.org/drawingml/2006/wordprocessingDrawing" xmlns:w10="urn:schemas-microsoft-com:office:word" xmlns:w="http://schemas.openxmlformats.org/wordprocessingml/2006/main" xmlns:w14="http://schemas.microsoft.com/office/word/2010/wordml" xmlns:w15="http://schemas.microsoft.com/office/word/2012/wordml" xmlns:w16cid="http://schemas.microsoft.com/office/word/2016/wordml/cid" xmlns:w16se="http://schemas.microsoft.com/office/word/2015/wordml/symex" xmlns:wpg="http://schemas.microsoft.com/office/word/2010/wordprocessingGroup" xmlns:wpi="http://schemas.microsoft.com/office/word/2010/wordprocessingInk" xmlns:wne="http://schemas.microsoft.com/office/word/2006/wordml" xmlns:wps="http://schemas.microsoft.com/office/word/2010/wordprocessingShape" mc:Ignorable="w14 w15 w16se w16cid wp14">
   <w:p>
     <w:pPr>
       <w:pStyle w:val="Header"/>
@@ -4200,7 +4240,7 @@
 </file>
 
 <file path=word/header2.xml><?xml version="1.0" encoding="utf-8"?>
-<w:hdr xmlns:wpc="http://schemas.microsoft.com/office/word/2010/wordprocessingCanvas" xmlns:cx="http://schemas.microsoft.com/office/drawing/2014/chartex" xmlns:cx1="http://schemas.microsoft.com/office/drawing/2015/9/8/chartex" xmlns:cx2="http://schemas.microsoft.com/office/drawing/2015/10/21/chartex" xmlns:mc="http://schemas.openxmlformats.org/markup-compatibility/2006" xmlns:o="urn:schemas-microsoft-com:office:office" xmlns:r="http://schemas.openxmlformats.org/officeDocument/2006/relationships" xmlns:m="http://schemas.openxmlformats.org/officeDocument/2006/math" xmlns:v="urn:schemas-microsoft-com:vml" xmlns:wp14="http://schemas.microsoft.com/office/word/2010/wordprocessingDrawing" xmlns:wp="http://schemas.openxmlformats.org/drawingml/2006/wordprocessingDrawing" xmlns:w10="urn:schemas-microsoft-com:office:word" xmlns:w="http://schemas.openxmlformats.org/wordprocessingml/2006/main" xmlns:w14="http://schemas.microsoft.com/office/word/2010/wordml" xmlns:w15="http://schemas.microsoft.com/office/word/2012/wordml" xmlns:w16se="http://schemas.microsoft.com/office/word/2015/wordml/symex" xmlns:wpg="http://schemas.microsoft.com/office/word/2010/wordprocessingGroup" xmlns:wpi="http://schemas.microsoft.com/office/word/2010/wordprocessingInk" xmlns:wne="http://schemas.microsoft.com/office/word/2006/wordml" xmlns:wps="http://schemas.microsoft.com/office/word/2010/wordprocessingShape" mc:Ignorable="w14 w15 w16se wp14">
+<w:hdr xmlns:wpc="http://schemas.microsoft.com/office/word/2010/wordprocessingCanvas" xmlns:cx="http://schemas.microsoft.com/office/drawing/2014/chartex" xmlns:cx1="http://schemas.microsoft.com/office/drawing/2015/9/8/chartex" xmlns:cx2="http://schemas.microsoft.com/office/drawing/2015/10/21/chartex" xmlns:cx3="http://schemas.microsoft.com/office/drawing/2016/5/9/chartex" xmlns:cx4="http://schemas.microsoft.com/office/drawing/2016/5/10/chartex" xmlns:cx5="http://schemas.microsoft.com/office/drawing/2016/5/11/chartex" xmlns:cx6="http://schemas.microsoft.com/office/drawing/2016/5/12/chartex" xmlns:cx7="http://schemas.microsoft.com/office/drawing/2016/5/13/chartex" xmlns:cx8="http://schemas.microsoft.com/office/drawing/2016/5/14/chartex" xmlns:mc="http://schemas.openxmlformats.org/markup-compatibility/2006" xmlns:aink="http://schemas.microsoft.com/office/drawing/2016/ink" xmlns:am3d="http://schemas.microsoft.com/office/drawing/2017/model3d" xmlns:o="urn:schemas-microsoft-com:office:office" xmlns:r="http://schemas.openxmlformats.org/officeDocument/2006/relationships" xmlns:m="http://schemas.openxmlformats.org/officeDocument/2006/math" xmlns:v="urn:schemas-microsoft-com:vml" xmlns:wp14="http://schemas.microsoft.com/office/word/2010/wordprocessingDrawing" xmlns:wp="http://schemas.openxmlformats.org/drawingml/2006/wordprocessingDrawing" xmlns:w10="urn:schemas-microsoft-com:office:word" xmlns:w="http://schemas.openxmlformats.org/wordprocessingml/2006/main" xmlns:w14="http://schemas.microsoft.com/office/word/2010/wordml" xmlns:w15="http://schemas.microsoft.com/office/word/2012/wordml" xmlns:w16cid="http://schemas.microsoft.com/office/word/2016/wordml/cid" xmlns:w16se="http://schemas.microsoft.com/office/word/2015/wordml/symex" xmlns:wpg="http://schemas.microsoft.com/office/word/2010/wordprocessingGroup" xmlns:wpi="http://schemas.microsoft.com/office/word/2010/wordprocessingInk" xmlns:wne="http://schemas.microsoft.com/office/word/2006/wordml" xmlns:wps="http://schemas.microsoft.com/office/word/2010/wordprocessingShape" mc:Ignorable="w14 w15 w16se w16cid wp14">
   <w:tbl>
     <w:tblPr>
       <w:tblStyle w:val="TableGrid"/>
@@ -4225,8 +4265,6 @@
       <w:gridCol w:w="5405"/>
     </w:tblGrid>
     <w:tr>
-      <w:bookmarkStart w:id="2" w:name="_GoBack" w:displacedByCustomXml="next"/>
-      <w:bookmarkEnd w:id="2" w:displacedByCustomXml="next"/>
       <w:sdt>
         <w:sdtPr>
           <w:alias w:val="Subject"/>
@@ -4238,6 +4276,7 @@
           <w:dataBinding w:prefixMappings="xmlns:ns0='http://purl.org/dc/elements/1.1/' xmlns:ns1='http://schemas.openxmlformats.org/package/2006/metadata/core-properties' " w:xpath="/ns1:coreProperties[1]/ns0:subject[1]" w:storeItemID="{6C3C8BC8-F283-45AE-878A-BAB7291924A1}"/>
           <w:text/>
         </w:sdtPr>
+        <w:sdtEndPr/>
         <w:sdtContent>
           <w:tc>
             <w:tcPr>
@@ -4267,6 +4306,7 @@
           <w:dataBinding w:prefixMappings="xmlns:ns0='http://purl.org/dc/elements/1.1/' xmlns:ns1='http://schemas.openxmlformats.org/package/2006/metadata/core-properties' " w:xpath="/ns1:coreProperties[1]/ns0:title[1]" w:storeItemID="{6C3C8BC8-F283-45AE-878A-BAB7291924A1}"/>
           <w:text/>
         </w:sdtPr>
+        <w:sdtEndPr/>
         <w:sdtContent>
           <w:tc>
             <w:tcPr>
@@ -4297,7 +4337,7 @@
 </file>
 
 <file path=word/header3.xml><?xml version="1.0" encoding="utf-8"?>
-<w:hdr xmlns:wpc="http://schemas.microsoft.com/office/word/2010/wordprocessingCanvas" xmlns:cx="http://schemas.microsoft.com/office/drawing/2014/chartex" xmlns:cx1="http://schemas.microsoft.com/office/drawing/2015/9/8/chartex" xmlns:cx2="http://schemas.microsoft.com/office/drawing/2015/10/21/chartex" xmlns:mc="http://schemas.openxmlformats.org/markup-compatibility/2006" xmlns:o="urn:schemas-microsoft-com:office:office" xmlns:r="http://schemas.openxmlformats.org/officeDocument/2006/relationships" xmlns:m="http://schemas.openxmlformats.org/officeDocument/2006/math" xmlns:v="urn:schemas-microsoft-com:vml" xmlns:wp14="http://schemas.microsoft.com/office/word/2010/wordprocessingDrawing" xmlns:wp="http://schemas.openxmlformats.org/drawingml/2006/wordprocessingDrawing" xmlns:w10="urn:schemas-microsoft-com:office:word" xmlns:w="http://schemas.openxmlformats.org/wordprocessingml/2006/main" xmlns:w14="http://schemas.microsoft.com/office/word/2010/wordml" xmlns:w15="http://schemas.microsoft.com/office/word/2012/wordml" xmlns:w16se="http://schemas.microsoft.com/office/word/2015/wordml/symex" xmlns:wpg="http://schemas.microsoft.com/office/word/2010/wordprocessingGroup" xmlns:wpi="http://schemas.microsoft.com/office/word/2010/wordprocessingInk" xmlns:wne="http://schemas.microsoft.com/office/word/2006/wordml" xmlns:wps="http://schemas.microsoft.com/office/word/2010/wordprocessingShape" mc:Ignorable="w14 w15 w16se wp14">
+<w:hdr xmlns:wpc="http://schemas.microsoft.com/office/word/2010/wordprocessingCanvas" xmlns:cx="http://schemas.microsoft.com/office/drawing/2014/chartex" xmlns:cx1="http://schemas.microsoft.com/office/drawing/2015/9/8/chartex" xmlns:cx2="http://schemas.microsoft.com/office/drawing/2015/10/21/chartex" xmlns:cx3="http://schemas.microsoft.com/office/drawing/2016/5/9/chartex" xmlns:cx4="http://schemas.microsoft.com/office/drawing/2016/5/10/chartex" xmlns:cx5="http://schemas.microsoft.com/office/drawing/2016/5/11/chartex" xmlns:cx6="http://schemas.microsoft.com/office/drawing/2016/5/12/chartex" xmlns:cx7="http://schemas.microsoft.com/office/drawing/2016/5/13/chartex" xmlns:cx8="http://schemas.microsoft.com/office/drawing/2016/5/14/chartex" xmlns:mc="http://schemas.openxmlformats.org/markup-compatibility/2006" xmlns:aink="http://schemas.microsoft.com/office/drawing/2016/ink" xmlns:am3d="http://schemas.microsoft.com/office/drawing/2017/model3d" xmlns:o="urn:schemas-microsoft-com:office:office" xmlns:r="http://schemas.openxmlformats.org/officeDocument/2006/relationships" xmlns:m="http://schemas.openxmlformats.org/officeDocument/2006/math" xmlns:v="urn:schemas-microsoft-com:vml" xmlns:wp14="http://schemas.microsoft.com/office/word/2010/wordprocessingDrawing" xmlns:wp="http://schemas.openxmlformats.org/drawingml/2006/wordprocessingDrawing" xmlns:w10="urn:schemas-microsoft-com:office:word" xmlns:w="http://schemas.openxmlformats.org/wordprocessingml/2006/main" xmlns:w14="http://schemas.microsoft.com/office/word/2010/wordml" xmlns:w15="http://schemas.microsoft.com/office/word/2012/wordml" xmlns:w16cid="http://schemas.microsoft.com/office/word/2016/wordml/cid" xmlns:w16se="http://schemas.microsoft.com/office/word/2015/wordml/symex" xmlns:wpg="http://schemas.microsoft.com/office/word/2010/wordprocessingGroup" xmlns:wpi="http://schemas.microsoft.com/office/word/2010/wordprocessingInk" xmlns:wne="http://schemas.microsoft.com/office/word/2006/wordml" xmlns:wps="http://schemas.microsoft.com/office/word/2010/wordprocessingShape" mc:Ignorable="w14 w15 w16se w16cid wp14">
   <w:p>
     <w:pPr>
       <w:pStyle w:val="Header"/>
@@ -4307,7 +4347,7 @@
 </file>
 
 <file path=word/numbering.xml><?xml version="1.0" encoding="utf-8"?>
-<w:numbering xmlns:wpc="http://schemas.microsoft.com/office/word/2010/wordprocessingCanvas" xmlns:cx="http://schemas.microsoft.com/office/drawing/2014/chartex" xmlns:cx1="http://schemas.microsoft.com/office/drawing/2015/9/8/chartex" xmlns:cx2="http://schemas.microsoft.com/office/drawing/2015/10/21/chartex" xmlns:mc="http://schemas.openxmlformats.org/markup-compatibility/2006" xmlns:o="urn:schemas-microsoft-com:office:office" xmlns:r="http://schemas.openxmlformats.org/officeDocument/2006/relationships" xmlns:m="http://schemas.openxmlformats.org/officeDocument/2006/math" xmlns:v="urn:schemas-microsoft-com:vml" xmlns:wp14="http://schemas.microsoft.com/office/word/2010/wordprocessingDrawing" xmlns:wp="http://schemas.openxmlformats.org/drawingml/2006/wordprocessingDrawing" xmlns:w10="urn:schemas-microsoft-com:office:word" xmlns:w="http://schemas.openxmlformats.org/wordprocessingml/2006/main" xmlns:w14="http://schemas.microsoft.com/office/word/2010/wordml" xmlns:w15="http://schemas.microsoft.com/office/word/2012/wordml" xmlns:w16se="http://schemas.microsoft.com/office/word/2015/wordml/symex" xmlns:wpg="http://schemas.microsoft.com/office/word/2010/wordprocessingGroup" xmlns:wpi="http://schemas.microsoft.com/office/word/2010/wordprocessingInk" xmlns:wne="http://schemas.microsoft.com/office/word/2006/wordml" xmlns:wps="http://schemas.microsoft.com/office/word/2010/wordprocessingShape" mc:Ignorable="w14 w15 w16se wp14">
+<w:numbering xmlns:wpc="http://schemas.microsoft.com/office/word/2010/wordprocessingCanvas" xmlns:cx="http://schemas.microsoft.com/office/drawing/2014/chartex" xmlns:cx1="http://schemas.microsoft.com/office/drawing/2015/9/8/chartex" xmlns:cx2="http://schemas.microsoft.com/office/drawing/2015/10/21/chartex" xmlns:cx3="http://schemas.microsoft.com/office/drawing/2016/5/9/chartex" xmlns:cx4="http://schemas.microsoft.com/office/drawing/2016/5/10/chartex" xmlns:cx5="http://schemas.microsoft.com/office/drawing/2016/5/11/chartex" xmlns:cx6="http://schemas.microsoft.com/office/drawing/2016/5/12/chartex" xmlns:cx7="http://schemas.microsoft.com/office/drawing/2016/5/13/chartex" xmlns:cx8="http://schemas.microsoft.com/office/drawing/2016/5/14/chartex" xmlns:mc="http://schemas.openxmlformats.org/markup-compatibility/2006" xmlns:aink="http://schemas.microsoft.com/office/drawing/2016/ink" xmlns:am3d="http://schemas.microsoft.com/office/drawing/2017/model3d" xmlns:o="urn:schemas-microsoft-com:office:office" xmlns:r="http://schemas.openxmlformats.org/officeDocument/2006/relationships" xmlns:m="http://schemas.openxmlformats.org/officeDocument/2006/math" xmlns:v="urn:schemas-microsoft-com:vml" xmlns:wp14="http://schemas.microsoft.com/office/word/2010/wordprocessingDrawing" xmlns:wp="http://schemas.openxmlformats.org/drawingml/2006/wordprocessingDrawing" xmlns:w10="urn:schemas-microsoft-com:office:word" xmlns:w="http://schemas.openxmlformats.org/wordprocessingml/2006/main" xmlns:w14="http://schemas.microsoft.com/office/word/2010/wordml" xmlns:w15="http://schemas.microsoft.com/office/word/2012/wordml" xmlns:w16cid="http://schemas.microsoft.com/office/word/2016/wordml/cid" xmlns:w16se="http://schemas.microsoft.com/office/word/2015/wordml/symex" xmlns:wpg="http://schemas.microsoft.com/office/word/2010/wordprocessingGroup" xmlns:wpi="http://schemas.microsoft.com/office/word/2010/wordprocessingInk" xmlns:wne="http://schemas.microsoft.com/office/word/2006/wordml" xmlns:wps="http://schemas.microsoft.com/office/word/2010/wordprocessingShape" mc:Ignorable="w14 w15 w16se w16cid wp14">
   <w:abstractNum w:abstractNumId="0" w15:restartNumberingAfterBreak="0">
     <w:nsid w:val="04624D72"/>
     <w:multiLevelType w:val="hybridMultilevel"/>
@@ -8266,7 +8306,7 @@
 </file>
 
 <file path=word/styles.xml><?xml version="1.0" encoding="utf-8"?>
-<w:styles xmlns:mc="http://schemas.openxmlformats.org/markup-compatibility/2006" xmlns:r="http://schemas.openxmlformats.org/officeDocument/2006/relationships" xmlns:w="http://schemas.openxmlformats.org/wordprocessingml/2006/main" xmlns:w14="http://schemas.microsoft.com/office/word/2010/wordml" xmlns:w15="http://schemas.microsoft.com/office/word/2012/wordml" xmlns:w16se="http://schemas.microsoft.com/office/word/2015/wordml/symex" mc:Ignorable="w14 w15 w16se">
+<w:styles xmlns:mc="http://schemas.openxmlformats.org/markup-compatibility/2006" xmlns:r="http://schemas.openxmlformats.org/officeDocument/2006/relationships" xmlns:w="http://schemas.openxmlformats.org/wordprocessingml/2006/main" xmlns:w14="http://schemas.microsoft.com/office/word/2010/wordml" xmlns:w15="http://schemas.microsoft.com/office/word/2012/wordml" xmlns:w16cid="http://schemas.microsoft.com/office/word/2016/wordml/cid" xmlns:w16se="http://schemas.microsoft.com/office/word/2015/wordml/symex" mc:Ignorable="w14 w15 w16se w16cid">
   <w:docDefaults>
     <w:rPrDefault>
       <w:rPr>
@@ -8282,7 +8322,7 @@
       </w:pPr>
     </w:pPrDefault>
   </w:docDefaults>
-  <w:latentStyles w:defLockedState="0" w:defUIPriority="99" w:defSemiHidden="0" w:defUnhideWhenUsed="0" w:defQFormat="0" w:count="373">
+  <w:latentStyles w:defLockedState="0" w:defUIPriority="99" w:defSemiHidden="0" w:defUnhideWhenUsed="0" w:defQFormat="0" w:count="375">
     <w:lsdException w:name="Normal" w:uiPriority="0" w:qFormat="1"/>
     <w:lsdException w:name="heading 1" w:uiPriority="9" w:qFormat="1"/>
     <w:lsdException w:name="heading 2" w:semiHidden="1" w:uiPriority="9" w:unhideWhenUsed="1" w:qFormat="1"/>
@@ -8388,7 +8428,6 @@
     <w:lsdException w:name="HTML Sample" w:semiHidden="1" w:unhideWhenUsed="1"/>
     <w:lsdException w:name="HTML Typewriter" w:semiHidden="1" w:unhideWhenUsed="1"/>
     <w:lsdException w:name="HTML Variable" w:semiHidden="1" w:unhideWhenUsed="1"/>
-    <w:lsdException w:name="Normal Table" w:semiHidden="1" w:unhideWhenUsed="1"/>
     <w:lsdException w:name="annotation subject" w:semiHidden="1" w:unhideWhenUsed="1"/>
     <w:lsdException w:name="No List" w:semiHidden="1" w:unhideWhenUsed="1"/>
     <w:lsdException w:name="Outline List 1" w:semiHidden="1" w:unhideWhenUsed="1"/>
@@ -8434,11 +8473,9 @@
     <w:lsdException w:name="Table Subtle 1" w:semiHidden="1" w:unhideWhenUsed="1"/>
     <w:lsdException w:name="Table Subtle 2" w:semiHidden="1" w:unhideWhenUsed="1"/>
     <w:lsdException w:name="Table Web 1" w:semiHidden="1" w:unhideWhenUsed="1"/>
-    <w:lsdException w:name="Table Web 2" w:semiHidden="1" w:unhideWhenUsed="1"/>
     <w:lsdException w:name="Table Web 3" w:semiHidden="1" w:unhideWhenUsed="1"/>
     <w:lsdException w:name="Balloon Text" w:semiHidden="1" w:unhideWhenUsed="1"/>
     <w:lsdException w:name="Table Grid" w:uiPriority="59"/>
-    <w:lsdException w:name="Table Theme" w:semiHidden="1" w:unhideWhenUsed="1"/>
     <w:lsdException w:name="Placeholder Text" w:semiHidden="1"/>
     <w:lsdException w:name="No Spacing" w:uiPriority="1" w:qFormat="1"/>
     <w:lsdException w:name="Light Shading" w:uiPriority="60"/>
@@ -8656,6 +8693,8 @@
     <w:lsdException w:name="List Table 7 Colorful Accent 6" w:uiPriority="52"/>
     <w:lsdException w:name="Mention" w:semiHidden="1" w:unhideWhenUsed="1"/>
     <w:lsdException w:name="Smart Hyperlink" w:semiHidden="1" w:unhideWhenUsed="1"/>
+    <w:lsdException w:name="Hashtag" w:semiHidden="1" w:unhideWhenUsed="1"/>
+    <w:lsdException w:name="Unresolved Mention" w:semiHidden="1" w:unhideWhenUsed="1"/>
   </w:latentStyles>
   <w:style w:type="paragraph" w:default="1" w:styleId="Normal">
     <w:name w:val="Normal"/>
@@ -9333,7 +9372,7 @@
 </file>
 
 <file path=word/glossary/document.xml><?xml version="1.0" encoding="utf-8"?>
-<w:glossaryDocument xmlns:wpc="http://schemas.microsoft.com/office/word/2010/wordprocessingCanvas" xmlns:cx="http://schemas.microsoft.com/office/drawing/2014/chartex" xmlns:cx1="http://schemas.microsoft.com/office/drawing/2015/9/8/chartex" xmlns:cx2="http://schemas.microsoft.com/office/drawing/2015/10/21/chartex" xmlns:mc="http://schemas.openxmlformats.org/markup-compatibility/2006" xmlns:o="urn:schemas-microsoft-com:office:office" xmlns:r="http://schemas.openxmlformats.org/officeDocument/2006/relationships" xmlns:m="http://schemas.openxmlformats.org/officeDocument/2006/math" xmlns:v="urn:schemas-microsoft-com:vml" xmlns:wp14="http://schemas.microsoft.com/office/word/2010/wordprocessingDrawing" xmlns:wp="http://schemas.openxmlformats.org/drawingml/2006/wordprocessingDrawing" xmlns:w10="urn:schemas-microsoft-com:office:word" xmlns:w="http://schemas.openxmlformats.org/wordprocessingml/2006/main" xmlns:w14="http://schemas.microsoft.com/office/word/2010/wordml" xmlns:w15="http://schemas.microsoft.com/office/word/2012/wordml" xmlns:w16se="http://schemas.microsoft.com/office/word/2015/wordml/symex" xmlns:wpg="http://schemas.microsoft.com/office/word/2010/wordprocessingGroup" xmlns:wpi="http://schemas.microsoft.com/office/word/2010/wordprocessingInk" xmlns:wne="http://schemas.microsoft.com/office/word/2006/wordml" xmlns:wps="http://schemas.microsoft.com/office/word/2010/wordprocessingShape" mc:Ignorable="w14 w15 w16se wp14">
+<w:glossaryDocument xmlns:wpc="http://schemas.microsoft.com/office/word/2010/wordprocessingCanvas" xmlns:cx="http://schemas.microsoft.com/office/drawing/2014/chartex" xmlns:cx1="http://schemas.microsoft.com/office/drawing/2015/9/8/chartex" xmlns:cx2="http://schemas.microsoft.com/office/drawing/2015/10/21/chartex" xmlns:cx3="http://schemas.microsoft.com/office/drawing/2016/5/9/chartex" xmlns:cx4="http://schemas.microsoft.com/office/drawing/2016/5/10/chartex" xmlns:cx5="http://schemas.microsoft.com/office/drawing/2016/5/11/chartex" xmlns:cx6="http://schemas.microsoft.com/office/drawing/2016/5/12/chartex" xmlns:cx7="http://schemas.microsoft.com/office/drawing/2016/5/13/chartex" xmlns:cx8="http://schemas.microsoft.com/office/drawing/2016/5/14/chartex" xmlns:mc="http://schemas.openxmlformats.org/markup-compatibility/2006" xmlns:aink="http://schemas.microsoft.com/office/drawing/2016/ink" xmlns:am3d="http://schemas.microsoft.com/office/drawing/2017/model3d" xmlns:o="urn:schemas-microsoft-com:office:office" xmlns:r="http://schemas.openxmlformats.org/officeDocument/2006/relationships" xmlns:m="http://schemas.openxmlformats.org/officeDocument/2006/math" xmlns:v="urn:schemas-microsoft-com:vml" xmlns:wp14="http://schemas.microsoft.com/office/word/2010/wordprocessingDrawing" xmlns:wp="http://schemas.openxmlformats.org/drawingml/2006/wordprocessingDrawing" xmlns:w10="urn:schemas-microsoft-com:office:word" xmlns:w="http://schemas.openxmlformats.org/wordprocessingml/2006/main" xmlns:w14="http://schemas.microsoft.com/office/word/2010/wordml" xmlns:w15="http://schemas.microsoft.com/office/word/2012/wordml" xmlns:w16cid="http://schemas.microsoft.com/office/word/2016/wordml/cid" xmlns:w16se="http://schemas.microsoft.com/office/word/2015/wordml/symex" xmlns:wpg="http://schemas.microsoft.com/office/word/2010/wordprocessingGroup" xmlns:wpi="http://schemas.microsoft.com/office/word/2010/wordprocessingInk" xmlns:wne="http://schemas.microsoft.com/office/word/2006/wordml" xmlns:wps="http://schemas.microsoft.com/office/word/2010/wordprocessingShape" mc:Ignorable="w14 w15 w16se w16cid wp14">
   <w:docParts>
     <w:docPart>
       <w:docPartPr>
@@ -9392,13 +9431,13 @@
 </file>
 
 <file path=word/glossary/fontTable.xml><?xml version="1.0" encoding="utf-8"?>
-<w:fonts xmlns:mc="http://schemas.openxmlformats.org/markup-compatibility/2006" xmlns:r="http://schemas.openxmlformats.org/officeDocument/2006/relationships" xmlns:w="http://schemas.openxmlformats.org/wordprocessingml/2006/main" xmlns:w14="http://schemas.microsoft.com/office/word/2010/wordml" xmlns:w15="http://schemas.microsoft.com/office/word/2012/wordml" xmlns:w16se="http://schemas.microsoft.com/office/word/2015/wordml/symex" mc:Ignorable="w14 w15 w16se">
+<w:fonts xmlns:mc="http://schemas.openxmlformats.org/markup-compatibility/2006" xmlns:r="http://schemas.openxmlformats.org/officeDocument/2006/relationships" xmlns:w="http://schemas.openxmlformats.org/wordprocessingml/2006/main" xmlns:w14="http://schemas.microsoft.com/office/word/2010/wordml" xmlns:w15="http://schemas.microsoft.com/office/word/2012/wordml" xmlns:w16cid="http://schemas.microsoft.com/office/word/2016/wordml/cid" xmlns:w16se="http://schemas.microsoft.com/office/word/2015/wordml/symex" mc:Ignorable="w14 w15 w16se w16cid">
   <w:font w:name="Times New Roman">
     <w:panose1 w:val="02020603050405020304"/>
     <w:charset w:val="00"/>
     <w:family w:val="roman"/>
     <w:pitch w:val="variable"/>
-    <w:sig w:usb0="E0002AFF" w:usb1="C0007841" w:usb2="00000009" w:usb3="00000000" w:csb0="000001FF" w:csb1="00000000"/>
+    <w:sig w:usb0="E0002EFF" w:usb1="C000785B" w:usb2="00000009" w:usb3="00000000" w:csb0="000001FF" w:csb1="00000000"/>
   </w:font>
   <w:font w:name="Symbol">
     <w:panose1 w:val="05050102010706020507"/>
@@ -9412,7 +9451,7 @@
     <w:charset w:val="00"/>
     <w:family w:val="modern"/>
     <w:pitch w:val="fixed"/>
-    <w:sig w:usb0="E0002AFF" w:usb1="C0007843" w:usb2="00000009" w:usb3="00000000" w:csb0="000001FF" w:csb1="00000000"/>
+    <w:sig w:usb0="E0002EFF" w:usb1="C0007843" w:usb2="00000009" w:usb3="00000000" w:csb0="000001FF" w:csb1="00000000"/>
   </w:font>
   <w:font w:name="Wingdings">
     <w:panose1 w:val="05000000000000000000"/>
@@ -9434,7 +9473,7 @@
     <w:charset w:val="00"/>
     <w:family w:val="swiss"/>
     <w:pitch w:val="variable"/>
-    <w:sig w:usb0="E00002FF" w:usb1="4000ACFF" w:usb2="00000001" w:usb3="00000000" w:csb0="0000019F" w:csb1="00000000"/>
+    <w:sig w:usb0="E0002AFF" w:usb1="C000247B" w:usb2="00000009" w:usb3="00000000" w:csb0="000001FF" w:csb1="00000000"/>
   </w:font>
   <w:font w:name="APL385 Unicode">
     <w:panose1 w:val="020B0709000202000203"/>
@@ -9448,7 +9487,7 @@
     <w:charset w:val="00"/>
     <w:family w:val="roman"/>
     <w:pitch w:val="variable"/>
-    <w:sig w:usb0="E00002FF" w:usb1="400004FF" w:usb2="00000000" w:usb3="00000000" w:csb0="0000019F" w:csb1="00000000"/>
+    <w:sig w:usb0="E00006FF" w:usb1="420024FF" w:usb2="02000000" w:usb3="00000000" w:csb0="0000019F" w:csb1="00000000"/>
   </w:font>
   <w:font w:name="Tahoma">
     <w:panose1 w:val="020B0604030504040204"/>
@@ -9462,20 +9501,20 @@
     <w:charset w:val="00"/>
     <w:family w:val="modern"/>
     <w:pitch w:val="fixed"/>
-    <w:sig w:usb0="E10002FF" w:usb1="4000FCFF" w:usb2="00000009" w:usb3="00000000" w:csb0="0000019F" w:csb1="00000000"/>
+    <w:sig w:usb0="E00006FF" w:usb1="0000FCFF" w:usb2="00000001" w:usb3="00000000" w:csb0="0000019F" w:csb1="00000000"/>
   </w:font>
   <w:font w:name="Calibri Light">
     <w:panose1 w:val="020F0302020204030204"/>
     <w:charset w:val="00"/>
     <w:family w:val="swiss"/>
     <w:pitch w:val="variable"/>
-    <w:sig w:usb0="A00002EF" w:usb1="4000207B" w:usb2="00000000" w:usb3="00000000" w:csb0="0000019F" w:csb1="00000000"/>
+    <w:sig w:usb0="E0002AFF" w:usb1="C000247B" w:usb2="00000009" w:usb3="00000000" w:csb0="000001FF" w:csb1="00000000"/>
   </w:font>
 </w:fonts>
 </file>
 
 <file path=word/glossary/settings.xml><?xml version="1.0" encoding="utf-8"?>
-<w:settings xmlns:mc="http://schemas.openxmlformats.org/markup-compatibility/2006" xmlns:o="urn:schemas-microsoft-com:office:office" xmlns:r="http://schemas.openxmlformats.org/officeDocument/2006/relationships" xmlns:m="http://schemas.openxmlformats.org/officeDocument/2006/math" xmlns:v="urn:schemas-microsoft-com:vml" xmlns:w10="urn:schemas-microsoft-com:office:word" xmlns:w="http://schemas.openxmlformats.org/wordprocessingml/2006/main" xmlns:w14="http://schemas.microsoft.com/office/word/2010/wordml" xmlns:w15="http://schemas.microsoft.com/office/word/2012/wordml" xmlns:w16se="http://schemas.microsoft.com/office/word/2015/wordml/symex" xmlns:sl="http://schemas.openxmlformats.org/schemaLibrary/2006/main" mc:Ignorable="w14 w15 w16se">
+<w:settings xmlns:mc="http://schemas.openxmlformats.org/markup-compatibility/2006" xmlns:o="urn:schemas-microsoft-com:office:office" xmlns:r="http://schemas.openxmlformats.org/officeDocument/2006/relationships" xmlns:m="http://schemas.openxmlformats.org/officeDocument/2006/math" xmlns:v="urn:schemas-microsoft-com:vml" xmlns:w10="urn:schemas-microsoft-com:office:word" xmlns:w="http://schemas.openxmlformats.org/wordprocessingml/2006/main" xmlns:w14="http://schemas.microsoft.com/office/word/2010/wordml" xmlns:w15="http://schemas.microsoft.com/office/word/2012/wordml" xmlns:w16cid="http://schemas.microsoft.com/office/word/2016/wordml/cid" xmlns:w16se="http://schemas.microsoft.com/office/word/2015/wordml/symex" xmlns:sl="http://schemas.openxmlformats.org/schemaLibrary/2006/main" mc:Ignorable="w14 w15 w16se w16cid">
   <w:view w:val="normal"/>
   <w:defaultTabStop w:val="720"/>
   <w:characterSpacingControl w:val="doNotCompress"/>
@@ -9486,6 +9525,7 @@
     <w:compatSetting w:name="enableOpenTypeFeatures" w:uri="http://schemas.microsoft.com/office/word" w:val="1"/>
     <w:compatSetting w:name="doNotFlipMirrorIndents" w:uri="http://schemas.microsoft.com/office/word" w:val="1"/>
     <w:compatSetting w:name="differentiateMultirowTableHeaders" w:uri="http://schemas.microsoft.com/office/word" w:val="1"/>
+    <w:compatSetting w:name="useWord2013TrackBottomHyphenation" w:uri="http://schemas.microsoft.com/office/word" w:val="1"/>
   </w:compat>
   <w:rsids>
     <w:rsidRoot w:val="00471FB8"/>
@@ -9499,6 +9539,7 @@
     <w:rsid w:val="00CE49D7"/>
     <w:rsid w:val="00EA1A2C"/>
     <w:rsid w:val="00EC751D"/>
+    <w:rsid w:val="00EE715F"/>
   </w:rsids>
   <m:mathPr>
     <m:mathFont m:val="Cambria Math"/>
@@ -9522,7 +9563,7 @@
 </file>
 
 <file path=word/glossary/styles.xml><?xml version="1.0" encoding="utf-8"?>
-<w:styles xmlns:mc="http://schemas.openxmlformats.org/markup-compatibility/2006" xmlns:r="http://schemas.openxmlformats.org/officeDocument/2006/relationships" xmlns:w="http://schemas.openxmlformats.org/wordprocessingml/2006/main" xmlns:w14="http://schemas.microsoft.com/office/word/2010/wordml" xmlns:w15="http://schemas.microsoft.com/office/word/2012/wordml" xmlns:w16se="http://schemas.microsoft.com/office/word/2015/wordml/symex" mc:Ignorable="w14 w15 w16se">
+<w:styles xmlns:mc="http://schemas.openxmlformats.org/markup-compatibility/2006" xmlns:r="http://schemas.openxmlformats.org/officeDocument/2006/relationships" xmlns:w="http://schemas.openxmlformats.org/wordprocessingml/2006/main" xmlns:w14="http://schemas.microsoft.com/office/word/2010/wordml" xmlns:w15="http://schemas.microsoft.com/office/word/2012/wordml" xmlns:w16cid="http://schemas.microsoft.com/office/word/2016/wordml/cid" xmlns:w16se="http://schemas.microsoft.com/office/word/2015/wordml/symex" mc:Ignorable="w14 w15 w16se w16cid">
   <w:docDefaults>
     <w:rPrDefault>
       <w:rPr>
@@ -9538,7 +9579,7 @@
       </w:pPr>
     </w:pPrDefault>
   </w:docDefaults>
-  <w:latentStyles w:defLockedState="0" w:defUIPriority="99" w:defSemiHidden="0" w:defUnhideWhenUsed="0" w:defQFormat="0" w:count="373">
+  <w:latentStyles w:defLockedState="0" w:defUIPriority="99" w:defSemiHidden="0" w:defUnhideWhenUsed="0" w:defQFormat="0" w:count="375">
     <w:lsdException w:name="Normal" w:uiPriority="0" w:qFormat="1"/>
     <w:lsdException w:name="heading 1" w:uiPriority="9" w:qFormat="1"/>
     <w:lsdException w:name="heading 2" w:semiHidden="1" w:uiPriority="9" w:unhideWhenUsed="1" w:qFormat="1"/>
@@ -9644,7 +9685,6 @@
     <w:lsdException w:name="HTML Sample" w:semiHidden="1" w:unhideWhenUsed="1"/>
     <w:lsdException w:name="HTML Typewriter" w:semiHidden="1" w:unhideWhenUsed="1"/>
     <w:lsdException w:name="HTML Variable" w:semiHidden="1" w:unhideWhenUsed="1"/>
-    <w:lsdException w:name="Normal Table" w:semiHidden="1" w:unhideWhenUsed="1"/>
     <w:lsdException w:name="annotation subject" w:semiHidden="1" w:unhideWhenUsed="1"/>
     <w:lsdException w:name="No List" w:semiHidden="1" w:unhideWhenUsed="1"/>
     <w:lsdException w:name="Outline List 1" w:semiHidden="1" w:unhideWhenUsed="1"/>
@@ -9690,11 +9730,9 @@
     <w:lsdException w:name="Table Subtle 1" w:semiHidden="1" w:unhideWhenUsed="1"/>
     <w:lsdException w:name="Table Subtle 2" w:semiHidden="1" w:unhideWhenUsed="1"/>
     <w:lsdException w:name="Table Web 1" w:semiHidden="1" w:unhideWhenUsed="1"/>
-    <w:lsdException w:name="Table Web 2" w:semiHidden="1" w:unhideWhenUsed="1"/>
     <w:lsdException w:name="Table Web 3" w:semiHidden="1" w:unhideWhenUsed="1"/>
     <w:lsdException w:name="Balloon Text" w:semiHidden="1" w:unhideWhenUsed="1"/>
     <w:lsdException w:name="Table Grid" w:uiPriority="39"/>
-    <w:lsdException w:name="Table Theme" w:semiHidden="1" w:unhideWhenUsed="1"/>
     <w:lsdException w:name="Placeholder Text" w:semiHidden="1"/>
     <w:lsdException w:name="No Spacing" w:uiPriority="1" w:qFormat="1"/>
     <w:lsdException w:name="Light Shading" w:uiPriority="60"/>
@@ -9912,6 +9950,8 @@
     <w:lsdException w:name="List Table 7 Colorful Accent 6" w:uiPriority="52"/>
     <w:lsdException w:name="Mention" w:semiHidden="1" w:unhideWhenUsed="1"/>
     <w:lsdException w:name="Smart Hyperlink" w:semiHidden="1" w:unhideWhenUsed="1"/>
+    <w:lsdException w:name="Hashtag" w:semiHidden="1" w:unhideWhenUsed="1"/>
+    <w:lsdException w:name="Unresolved Mention" w:semiHidden="1" w:unhideWhenUsed="1"/>
   </w:latentStyles>
   <w:style w:type="paragraph" w:default="1" w:styleId="Normal">
     <w:name w:val="Normal"/>
@@ -9978,7 +10018,7 @@
 </file>
 
 <file path=word/glossary/webSettings.xml><?xml version="1.0" encoding="utf-8"?>
-<w:webSettings xmlns:mc="http://schemas.openxmlformats.org/markup-compatibility/2006" xmlns:r="http://schemas.openxmlformats.org/officeDocument/2006/relationships" xmlns:w="http://schemas.openxmlformats.org/wordprocessingml/2006/main" xmlns:w14="http://schemas.microsoft.com/office/word/2010/wordml" xmlns:w15="http://schemas.microsoft.com/office/word/2012/wordml" xmlns:w16se="http://schemas.microsoft.com/office/word/2015/wordml/symex" mc:Ignorable="w14 w15 w16se">
+<w:webSettings xmlns:mc="http://schemas.openxmlformats.org/markup-compatibility/2006" xmlns:r="http://schemas.openxmlformats.org/officeDocument/2006/relationships" xmlns:w="http://schemas.openxmlformats.org/wordprocessingml/2006/main" xmlns:w14="http://schemas.microsoft.com/office/word/2010/wordml" xmlns:w15="http://schemas.microsoft.com/office/word/2012/wordml" xmlns:w16cid="http://schemas.microsoft.com/office/word/2016/wordml/cid" xmlns:w16se="http://schemas.microsoft.com/office/word/2015/wordml/symex" mc:Ignorable="w14 w15 w16se w16cid">
   <w:optimizeForBrowser/>
   <w:allowPNG/>
 </w:webSettings>
@@ -10293,7 +10333,7 @@
 </file>
 
 <file path=customXml/itemProps2.xml><?xml version="1.0" encoding="utf-8"?>
-<ds:datastoreItem xmlns:ds="http://schemas.openxmlformats.org/officeDocument/2006/customXml" ds:itemID="{261557E6-C048-4541-B840-7D06CD278E30}">
+<ds:datastoreItem xmlns:ds="http://schemas.openxmlformats.org/officeDocument/2006/customXml" ds:itemID="{AF748604-E202-4585-86DC-DF2E554DE091}">
   <ds:schemaRefs>
     <ds:schemaRef ds:uri="http://schemas.openxmlformats.org/officeDocument/2006/bibliography"/>
   </ds:schemaRefs>

</xml_diff>